<commit_message>
documentation and project visualisations
</commit_message>
<xml_diff>
--- a/purposal/ProjectDocumentation.docx
+++ b/purposal/ProjectDocumentation.docx
@@ -38,7 +38,1405 @@
         </w:rPr>
       </w:pPr>
     </w:p>
+    <w:p>
+      <w:pPr>
+        <w:jc w:val="both"/>
+        <w:rPr>
+          <w:lang w:val="en-US"/>
+        </w:rPr>
+      </w:pPr>
+      <w:r>
+        <w:rPr>
+          <w:lang w:val="en-US"/>
+        </w:rPr>
+        <w:br w:type="page"/>
+      </w:r>
+    </w:p>
+    <w:p>
+      <w:pPr>
+        <w:jc w:val="both"/>
+        <w:rPr>
+          <w:lang w:val="en-US"/>
+        </w:rPr>
+      </w:pPr>
+    </w:p>
+    <w:p>
+      <w:pPr>
+        <w:rPr>
+          <w:lang w:val="en-US"/>
+        </w:rPr>
+      </w:pPr>
+      <w:r>
+        <w:rPr>
+          <w:lang w:val="en-US"/>
+        </w:rPr>
+        <w:br w:type="page"/>
+      </w:r>
+    </w:p>
+    <w:p>
+      <w:pPr>
+        <w:jc w:val="both"/>
+        <w:rPr>
+          <w:lang w:val="en-US"/>
+        </w:rPr>
+      </w:pPr>
+    </w:p>
+    <w:p>
+      <w:pPr>
+        <w:pStyle w:val="Heading1"/>
+        <w:rPr>
+          <w:lang w:val="en-US"/>
+        </w:rPr>
+      </w:pPr>
+      <w:r>
+        <w:rPr>
+          <w:lang w:val="en-US"/>
+        </w:rPr>
+        <w:t>About</w:t>
+      </w:r>
+    </w:p>
+    <w:p>
+      <w:pPr>
+        <w:rPr>
+          <w:lang w:val="en-US"/>
+        </w:rPr>
+      </w:pPr>
+    </w:p>
+    <w:p>
+      <w:pPr>
+        <w:rPr>
+          <w:lang w:val="en-US"/>
+        </w:rPr>
+      </w:pPr>
+      <w:r>
+        <w:rPr>
+          <w:lang w:val="en-US"/>
+        </w:rPr>
+        <w:tab/>
+      </w:r>
+      <w:r>
+        <w:rPr>
+          <w:lang w:val="en-US"/>
+        </w:rPr>
+        <w:tab/>
+        <w:t xml:space="preserve">When coming to buy something anyone wants to buy less as contradictory sell at high price as much as possible. This tendency has common on coming to buying house prices as well. As the middle-income buyer as always suffer because of high volatility on prices and features. </w:t>
+      </w:r>
+    </w:p>
+    <w:p>
+      <w:pPr>
+        <w:rPr>
+          <w:lang w:val="en-US"/>
+        </w:rPr>
+      </w:pPr>
+    </w:p>
+    <w:p>
+      <w:pPr>
+        <w:rPr>
+          <w:lang w:val="en-US"/>
+        </w:rPr>
+      </w:pPr>
+      <w:r>
+        <w:rPr>
+          <w:lang w:val="en-US"/>
+        </w:rPr>
+        <w:tab/>
+        <w:t>No buyer never looked on previous selling prices and made some analysis on it. Simply, they negotiate basis realtor prices or other realtor prices. This makes high volatility on the prices.</w:t>
+      </w:r>
+    </w:p>
+    <w:p>
+      <w:pPr>
+        <w:rPr>
+          <w:lang w:val="en-US"/>
+        </w:rPr>
+      </w:pPr>
+    </w:p>
+    <w:p>
+      <w:pPr>
+        <w:rPr>
+          <w:lang w:val="en-US"/>
+        </w:rPr>
+      </w:pPr>
+      <w:r>
+        <w:rPr>
+          <w:lang w:val="en-US"/>
+        </w:rPr>
+        <w:tab/>
+        <w:t xml:space="preserve">As technology advances this problem can find solution using data science techniques. Total project as based on the India selling house prices data which was licensed on </w:t>
+      </w:r>
+      <w:hyperlink r:id="rId6" w:history="1">
+        <w:r>
+          <w:rPr>
+            <w:rStyle w:val="Hyperlink"/>
+            <w:lang w:val="en-US"/>
+          </w:rPr>
+          <w:t>GPL v2</w:t>
+        </w:r>
+      </w:hyperlink>
+      <w:r>
+        <w:rPr>
+          <w:lang w:val="en-US"/>
+        </w:rPr>
+        <w:t xml:space="preserve">. This </w:t>
+      </w:r>
+      <w:hyperlink r:id="rId7" w:history="1">
+        <w:r>
+          <w:rPr>
+            <w:rStyle w:val="Hyperlink"/>
+            <w:lang w:val="en-US"/>
+          </w:rPr>
+          <w:t>dataset</w:t>
+        </w:r>
+      </w:hyperlink>
+      <w:r>
+        <w:rPr>
+          <w:lang w:val="en-US"/>
+        </w:rPr>
+        <w:t xml:space="preserve"> was available on open to use.</w:t>
+      </w:r>
+    </w:p>
+    <w:p>
+      <w:pPr>
+        <w:rPr>
+          <w:lang w:val="en-US"/>
+        </w:rPr>
+      </w:pPr>
+    </w:p>
+    <w:p>
+      <w:pPr>
+        <w:rPr>
+          <w:lang w:val="en-US"/>
+        </w:rPr>
+      </w:pPr>
+    </w:p>
+    <w:p>
+      <w:pPr>
+        <w:rPr>
+          <w:lang w:val="en-US"/>
+        </w:rPr>
+      </w:pPr>
+    </w:p>
+    <w:p>
+      <w:pPr>
+        <w:rPr>
+          <w:lang w:val="en-US"/>
+        </w:rPr>
+      </w:pPr>
+    </w:p>
+    <w:p>
+      <w:pPr>
+        <w:pStyle w:val="Heading2"/>
+        <w:rPr>
+          <w:lang w:val="en-US"/>
+        </w:rPr>
+      </w:pPr>
+      <w:r>
+        <w:rPr>
+          <w:lang w:val="en-US"/>
+        </w:rPr>
+        <w:t xml:space="preserve">Features / Attributes </w:t>
+      </w:r>
+    </w:p>
+    <w:p>
+      <w:pPr>
+        <w:rPr>
+          <w:lang w:val="en-US"/>
+        </w:rPr>
+      </w:pPr>
+    </w:p>
+    <w:p>
+      <w:pPr>
+        <w:rPr>
+          <w:lang w:val="en-US"/>
+        </w:rPr>
+      </w:pPr>
+      <w:r>
+        <w:rPr>
+          <w:lang w:val="en-US"/>
+        </w:rPr>
+        <w:tab/>
+        <w:t>Features or columns represents outcome of the result. Each feature contributes and maintain some relationship on other features. By combining all features will result to final result.</w:t>
+      </w:r>
+    </w:p>
+    <w:p>
+      <w:pPr>
+        <w:rPr>
+          <w:lang w:val="en-US"/>
+        </w:rPr>
+      </w:pPr>
+    </w:p>
+    <w:p>
+      <w:pPr>
+        <w:pStyle w:val="Heading3"/>
+        <w:rPr>
+          <w:lang w:val="en-US"/>
+        </w:rPr>
+      </w:pPr>
+      <w:r>
+        <w:rPr>
+          <w:lang w:val="en-US"/>
+        </w:rPr>
+        <w:tab/>
+      </w:r>
+      <w:r>
+        <w:rPr>
+          <w:lang w:val="en-US"/>
+        </w:rPr>
+        <w:t>Feature and information</w:t>
+      </w:r>
+    </w:p>
+    <w:p>
+      <w:pPr>
+        <w:rPr>
+          <w:lang w:val="en-US"/>
+        </w:rPr>
+      </w:pPr>
+    </w:p>
+    <w:p>
+      <w:pPr>
+        <w:rPr>
+          <w:b/>
+          <w:bCs/>
+          <w:lang w:val="en-US"/>
+        </w:rPr>
+      </w:pPr>
+      <w:r>
+        <w:rPr>
+          <w:b/>
+          <w:bCs/>
+          <w:lang w:val="en-US"/>
+        </w:rPr>
+        <w:tab/>
+      </w:r>
+      <w:proofErr w:type="spellStart"/>
+      <w:r>
+        <w:rPr>
+          <w:b/>
+          <w:bCs/>
+          <w:lang w:val="en-US"/>
+        </w:rPr>
+        <w:t>Posted_BY</w:t>
+      </w:r>
+      <w:proofErr w:type="spellEnd"/>
+    </w:p>
+    <w:p>
+      <w:pPr>
+        <w:rPr>
+          <w:lang w:val="en-US"/>
+        </w:rPr>
+      </w:pPr>
+    </w:p>
+    <w:p>
+      <w:pPr>
+        <w:rPr>
+          <w:lang w:val="en-US"/>
+        </w:rPr>
+      </w:pPr>
+      <w:r>
+        <w:rPr>
+          <w:lang w:val="en-US"/>
+        </w:rPr>
+        <w:tab/>
+      </w:r>
+      <w:r>
+        <w:rPr>
+          <w:lang w:val="en-US"/>
+        </w:rPr>
+        <w:tab/>
+      </w:r>
+      <w:r>
+        <w:rPr>
+          <w:lang w:val="en-US"/>
+        </w:rPr>
+        <w:tab/>
+        <w:t xml:space="preserve">This feature </w:t>
+      </w:r>
+      <w:proofErr w:type="gramStart"/>
+      <w:r>
+        <w:rPr>
+          <w:lang w:val="en-US"/>
+        </w:rPr>
+        <w:t>tells</w:t>
+      </w:r>
+      <w:proofErr w:type="gramEnd"/>
+      <w:r>
+        <w:rPr>
+          <w:lang w:val="en-US"/>
+        </w:rPr>
+        <w:t xml:space="preserve"> about who posted about this record. As see below picture most of the houses posted by dealer and owner.</w:t>
+      </w:r>
+    </w:p>
+    <w:p>
+      <w:pPr>
+        <w:rPr>
+          <w:lang w:val="en-US"/>
+        </w:rPr>
+      </w:pPr>
+    </w:p>
+    <w:p>
+      <w:pPr>
+        <w:rPr>
+          <w:lang w:val="en-US"/>
+        </w:rPr>
+      </w:pPr>
+    </w:p>
+    <w:p>
+      <w:pPr>
+        <w:jc w:val="center"/>
+        <w:rPr>
+          <w:lang w:val="en-US"/>
+        </w:rPr>
+      </w:pPr>
+      <w:r>
+        <w:rPr>
+          <w:lang w:val="en-US"/>
+        </w:rPr>
+        <w:drawing>
+          <wp:inline distT="0" distB="0" distL="0" distR="0" wp14:anchorId="75397953" wp14:editId="382104F9">
+            <wp:extent cx="2449810" cy="1583047"/>
+            <wp:effectExtent l="0" t="0" r="1905" b="5080"/>
+            <wp:docPr id="1" name="Picture 1" descr="Chart, bar chart&#10;&#10;Description automatically generated"/>
+            <wp:cNvGraphicFramePr>
+              <a:graphicFrameLocks xmlns:a="http://schemas.openxmlformats.org/drawingml/2006/main" noChangeAspect="1"/>
+            </wp:cNvGraphicFramePr>
+            <a:graphic xmlns:a="http://schemas.openxmlformats.org/drawingml/2006/main">
+              <a:graphicData uri="http://schemas.openxmlformats.org/drawingml/2006/picture">
+                <pic:pic xmlns:pic="http://schemas.openxmlformats.org/drawingml/2006/picture">
+                  <pic:nvPicPr>
+                    <pic:cNvPr id="1" name="Picture 1" descr="Chart, bar chart&#10;&#10;Description automatically generated"/>
+                    <pic:cNvPicPr/>
+                  </pic:nvPicPr>
+                  <pic:blipFill>
+                    <a:blip r:embed="rId8"/>
+                    <a:stretch>
+                      <a:fillRect/>
+                    </a:stretch>
+                  </pic:blipFill>
+                  <pic:spPr>
+                    <a:xfrm>
+                      <a:off x="0" y="0"/>
+                      <a:ext cx="2470694" cy="1596542"/>
+                    </a:xfrm>
+                    <a:prstGeom prst="rect">
+                      <a:avLst/>
+                    </a:prstGeom>
+                  </pic:spPr>
+                </pic:pic>
+              </a:graphicData>
+            </a:graphic>
+          </wp:inline>
+        </w:drawing>
+      </w:r>
+    </w:p>
+    <w:p>
+      <w:pPr>
+        <w:rPr>
+          <w:lang w:val="en-US"/>
+        </w:rPr>
+      </w:pPr>
+      <w:r>
+        <w:rPr>
+          <w:lang w:val="en-US"/>
+        </w:rPr>
+        <w:t xml:space="preserve"> </w:t>
+      </w:r>
+      <w:r>
+        <w:rPr>
+          <w:lang w:val="en-US"/>
+        </w:rPr>
+        <w:tab/>
+      </w:r>
+    </w:p>
+    <w:p>
+      <w:pPr>
+        <w:rPr>
+          <w:lang w:val="en-US"/>
+        </w:rPr>
+      </w:pPr>
+    </w:p>
+    <w:p>
+      <w:pPr>
+        <w:ind w:firstLine="720"/>
+        <w:rPr>
+          <w:rFonts w:ascii="Helvetica Neue" w:eastAsia="Times New Roman" w:hAnsi="Helvetica Neue" w:cs="Times New Roman"/>
+          <w:b/>
+          <w:bCs/>
+          <w:color w:val="000000"/>
+          <w:sz w:val="18"/>
+          <w:szCs w:val="18"/>
+          <w:shd w:val="clear" w:color="auto" w:fill="FFFFFF"/>
+          <w:lang w:eastAsia="en-GB"/>
+        </w:rPr>
+      </w:pPr>
+      <w:r>
+        <w:rPr>
+          <w:rFonts w:ascii="Helvetica Neue" w:eastAsia="Times New Roman" w:hAnsi="Helvetica Neue" w:cs="Times New Roman"/>
+          <w:b/>
+          <w:bCs/>
+          <w:color w:val="000000"/>
+          <w:sz w:val="18"/>
+          <w:szCs w:val="18"/>
+          <w:shd w:val="clear" w:color="auto" w:fill="FFFFFF"/>
+          <w:lang w:eastAsia="en-GB"/>
+        </w:rPr>
+        <w:t>UNDER_CONSTRUCTION</w:t>
+      </w:r>
+    </w:p>
+    <w:p>
+      <w:pPr>
+        <w:rPr>
+          <w:rFonts w:ascii="Helvetica Neue" w:eastAsia="Times New Roman" w:hAnsi="Helvetica Neue" w:cs="Times New Roman"/>
+          <w:b/>
+          <w:bCs/>
+          <w:color w:val="000000"/>
+          <w:sz w:val="18"/>
+          <w:szCs w:val="18"/>
+          <w:shd w:val="clear" w:color="auto" w:fill="FFFFFF"/>
+          <w:lang w:eastAsia="en-GB"/>
+        </w:rPr>
+      </w:pPr>
+    </w:p>
+    <w:p>
+      <w:pPr>
+        <w:rPr>
+          <w:rFonts w:ascii="Helvetica Neue" w:eastAsia="Times New Roman" w:hAnsi="Helvetica Neue" w:cs="Times New Roman"/>
+          <w:color w:val="000000"/>
+          <w:sz w:val="18"/>
+          <w:szCs w:val="18"/>
+          <w:shd w:val="clear" w:color="auto" w:fill="FFFFFF"/>
+          <w:lang w:eastAsia="en-GB"/>
+        </w:rPr>
+      </w:pPr>
+      <w:r>
+        <w:rPr>
+          <w:rFonts w:ascii="Helvetica Neue" w:eastAsia="Times New Roman" w:hAnsi="Helvetica Neue" w:cs="Times New Roman"/>
+          <w:b/>
+          <w:bCs/>
+          <w:color w:val="000000"/>
+          <w:sz w:val="18"/>
+          <w:szCs w:val="18"/>
+          <w:shd w:val="clear" w:color="auto" w:fill="FFFFFF"/>
+          <w:lang w:eastAsia="en-GB"/>
+        </w:rPr>
+        <w:tab/>
+      </w:r>
+      <w:r>
+        <w:rPr>
+          <w:rFonts w:ascii="Helvetica Neue" w:eastAsia="Times New Roman" w:hAnsi="Helvetica Neue" w:cs="Times New Roman"/>
+          <w:b/>
+          <w:bCs/>
+          <w:color w:val="000000"/>
+          <w:sz w:val="18"/>
+          <w:szCs w:val="18"/>
+          <w:shd w:val="clear" w:color="auto" w:fill="FFFFFF"/>
+          <w:lang w:eastAsia="en-GB"/>
+        </w:rPr>
+        <w:tab/>
+      </w:r>
+      <w:r>
+        <w:rPr>
+          <w:rFonts w:ascii="Helvetica Neue" w:eastAsia="Times New Roman" w:hAnsi="Helvetica Neue" w:cs="Times New Roman"/>
+          <w:b/>
+          <w:bCs/>
+          <w:color w:val="000000"/>
+          <w:sz w:val="18"/>
+          <w:szCs w:val="18"/>
+          <w:shd w:val="clear" w:color="auto" w:fill="FFFFFF"/>
+          <w:lang w:eastAsia="en-GB"/>
+        </w:rPr>
+        <w:tab/>
+      </w:r>
+      <w:r>
+        <w:rPr>
+          <w:rFonts w:ascii="Helvetica Neue" w:eastAsia="Times New Roman" w:hAnsi="Helvetica Neue" w:cs="Times New Roman"/>
+          <w:color w:val="000000"/>
+          <w:sz w:val="18"/>
+          <w:szCs w:val="18"/>
+          <w:shd w:val="clear" w:color="auto" w:fill="FFFFFF"/>
+          <w:lang w:eastAsia="en-GB"/>
+        </w:rPr>
+        <w:t>About feature reveals this house is on under-construction or fully constructed.</w:t>
+      </w:r>
+    </w:p>
+    <w:p>
+      <w:pPr>
+        <w:jc w:val="center"/>
+        <w:rPr>
+          <w:rFonts w:ascii="Times New Roman" w:eastAsia="Times New Roman" w:hAnsi="Times New Roman" w:cs="Times New Roman"/>
+          <w:lang w:eastAsia="en-GB"/>
+        </w:rPr>
+      </w:pPr>
+      <w:r>
+        <w:rPr>
+          <w:rFonts w:ascii="Times New Roman" w:eastAsia="Times New Roman" w:hAnsi="Times New Roman" w:cs="Times New Roman"/>
+          <w:lang w:eastAsia="en-GB"/>
+        </w:rPr>
+        <w:lastRenderedPageBreak/>
+        <w:drawing>
+          <wp:inline distT="0" distB="0" distL="0" distR="0" wp14:anchorId="37082345" wp14:editId="1F148444">
+            <wp:extent cx="2929014" cy="1872879"/>
+            <wp:effectExtent l="0" t="0" r="5080" b="0"/>
+            <wp:docPr id="2" name="Picture 2" descr="Chart, bar chart&#10;&#10;Description automatically generated"/>
+            <wp:cNvGraphicFramePr>
+              <a:graphicFrameLocks xmlns:a="http://schemas.openxmlformats.org/drawingml/2006/main" noChangeAspect="1"/>
+            </wp:cNvGraphicFramePr>
+            <a:graphic xmlns:a="http://schemas.openxmlformats.org/drawingml/2006/main">
+              <a:graphicData uri="http://schemas.openxmlformats.org/drawingml/2006/picture">
+                <pic:pic xmlns:pic="http://schemas.openxmlformats.org/drawingml/2006/picture">
+                  <pic:nvPicPr>
+                    <pic:cNvPr id="2" name="Picture 2" descr="Chart, bar chart&#10;&#10;Description automatically generated"/>
+                    <pic:cNvPicPr/>
+                  </pic:nvPicPr>
+                  <pic:blipFill>
+                    <a:blip r:embed="rId9"/>
+                    <a:stretch>
+                      <a:fillRect/>
+                    </a:stretch>
+                  </pic:blipFill>
+                  <pic:spPr>
+                    <a:xfrm>
+                      <a:off x="0" y="0"/>
+                      <a:ext cx="2941546" cy="1880892"/>
+                    </a:xfrm>
+                    <a:prstGeom prst="rect">
+                      <a:avLst/>
+                    </a:prstGeom>
+                  </pic:spPr>
+                </pic:pic>
+              </a:graphicData>
+            </a:graphic>
+          </wp:inline>
+        </w:drawing>
+      </w:r>
+    </w:p>
+    <w:p>
+      <w:pPr>
+        <w:jc w:val="center"/>
+        <w:rPr>
+          <w:rFonts w:ascii="Times New Roman" w:eastAsia="Times New Roman" w:hAnsi="Times New Roman" w:cs="Times New Roman"/>
+          <w:lang w:eastAsia="en-GB"/>
+        </w:rPr>
+      </w:pPr>
+    </w:p>
+    <w:p>
+      <w:pPr>
+        <w:jc w:val="center"/>
+        <w:rPr>
+          <w:rFonts w:ascii="Times New Roman" w:eastAsia="Times New Roman" w:hAnsi="Times New Roman" w:cs="Times New Roman"/>
+          <w:lang w:eastAsia="en-GB"/>
+        </w:rPr>
+      </w:pPr>
+    </w:p>
+    <w:p>
+      <w:pPr>
+        <w:jc w:val="center"/>
+        <w:rPr>
+          <w:rFonts w:ascii="Times New Roman" w:eastAsia="Times New Roman" w:hAnsi="Times New Roman" w:cs="Times New Roman"/>
+          <w:lang w:eastAsia="en-GB"/>
+        </w:rPr>
+      </w:pPr>
+    </w:p>
+    <w:p>
+      <w:pPr>
+        <w:rPr>
+          <w:rFonts w:ascii="Times New Roman" w:eastAsia="Times New Roman" w:hAnsi="Times New Roman" w:cs="Times New Roman"/>
+          <w:lang w:eastAsia="en-GB"/>
+        </w:rPr>
+      </w:pPr>
+    </w:p>
+    <w:p>
+      <w:pPr>
+        <w:rPr>
+          <w:rFonts w:ascii="Times New Roman" w:eastAsia="Times New Roman" w:hAnsi="Times New Roman" w:cs="Times New Roman"/>
+          <w:lang w:eastAsia="en-GB"/>
+        </w:rPr>
+      </w:pPr>
+      <w:r>
+        <w:rPr>
+          <w:lang w:val="en-US"/>
+        </w:rPr>
+        <w:tab/>
+      </w:r>
+      <w:r>
+        <w:rPr>
+          <w:rFonts w:ascii="Helvetica Neue" w:eastAsia="Times New Roman" w:hAnsi="Helvetica Neue" w:cs="Times New Roman"/>
+          <w:b/>
+          <w:bCs/>
+          <w:color w:val="000000"/>
+          <w:sz w:val="18"/>
+          <w:szCs w:val="18"/>
+          <w:shd w:val="clear" w:color="auto" w:fill="FFFFFF"/>
+          <w:lang w:eastAsia="en-GB"/>
+        </w:rPr>
+        <w:t>RERA</w:t>
+      </w:r>
+    </w:p>
+    <w:p>
+      <w:pPr>
+        <w:rPr>
+          <w:lang w:val="en-US"/>
+        </w:rPr>
+      </w:pPr>
+      <w:r>
+        <w:rPr>
+          <w:lang w:val="en-US"/>
+        </w:rPr>
+        <w:tab/>
+      </w:r>
+      <w:r>
+        <w:rPr>
+          <w:lang w:val="en-US"/>
+        </w:rPr>
+        <w:tab/>
+      </w:r>
+    </w:p>
+    <w:p>
+      <w:pPr>
+        <w:rPr>
+          <w:rFonts w:ascii="Times New Roman" w:eastAsia="Times New Roman" w:hAnsi="Times New Roman" w:cs="Times New Roman"/>
+          <w:lang w:eastAsia="en-GB"/>
+        </w:rPr>
+      </w:pPr>
+      <w:r>
+        <w:rPr>
+          <w:lang w:val="en-US"/>
+        </w:rPr>
+        <w:tab/>
+      </w:r>
+      <w:r>
+        <w:rPr>
+          <w:lang w:val="en-US"/>
+        </w:rPr>
+        <w:tab/>
+      </w:r>
+      <w:r>
+        <w:rPr>
+          <w:rFonts w:ascii="Times New Roman" w:eastAsia="Times New Roman" w:hAnsi="Times New Roman" w:cs="Times New Roman"/>
+          <w:lang w:eastAsia="en-GB"/>
+        </w:rPr>
+        <w:t xml:space="preserve">Real estate government approved layout. This act was brought 2016. </w:t>
+      </w:r>
+      <w:r>
+        <w:rPr>
+          <w:rFonts w:ascii="Times New Roman" w:eastAsia="Times New Roman" w:hAnsi="Times New Roman" w:cs="Times New Roman"/>
+          <w:lang w:eastAsia="en-GB"/>
+        </w:rPr>
+        <w:fldChar w:fldCharType="begin"/>
+      </w:r>
+      <w:r>
+        <w:rPr>
+          <w:rFonts w:ascii="Times New Roman" w:eastAsia="Times New Roman" w:hAnsi="Times New Roman" w:cs="Times New Roman"/>
+          <w:lang w:eastAsia="en-GB"/>
+        </w:rPr>
+        <w:instrText xml:space="preserve"> HYPERLINK "https://www.up-rera.in/pdf/reraact.pdf" </w:instrText>
+      </w:r>
+      <w:r>
+        <w:rPr>
+          <w:rFonts w:ascii="Times New Roman" w:eastAsia="Times New Roman" w:hAnsi="Times New Roman" w:cs="Times New Roman"/>
+          <w:lang w:eastAsia="en-GB"/>
+        </w:rPr>
+      </w:r>
+      <w:r>
+        <w:rPr>
+          <w:rFonts w:ascii="Times New Roman" w:eastAsia="Times New Roman" w:hAnsi="Times New Roman" w:cs="Times New Roman"/>
+          <w:lang w:eastAsia="en-GB"/>
+        </w:rPr>
+        <w:fldChar w:fldCharType="separate"/>
+      </w:r>
+      <w:r>
+        <w:rPr>
+          <w:rStyle w:val="Hyperlink"/>
+          <w:rFonts w:ascii="Times New Roman" w:eastAsia="Times New Roman" w:hAnsi="Times New Roman" w:cs="Times New Roman"/>
+          <w:lang w:eastAsia="en-GB"/>
+        </w:rPr>
+        <w:t>For more information link</w:t>
+      </w:r>
+      <w:r>
+        <w:rPr>
+          <w:rFonts w:ascii="Times New Roman" w:eastAsia="Times New Roman" w:hAnsi="Times New Roman" w:cs="Times New Roman"/>
+          <w:lang w:eastAsia="en-GB"/>
+        </w:rPr>
+        <w:fldChar w:fldCharType="end"/>
+      </w:r>
+      <w:r>
+        <w:rPr>
+          <w:rFonts w:ascii="Times New Roman" w:eastAsia="Times New Roman" w:hAnsi="Times New Roman" w:cs="Times New Roman"/>
+          <w:lang w:eastAsia="en-GB"/>
+        </w:rPr>
+        <w:t xml:space="preserve">. </w:t>
+      </w:r>
+    </w:p>
+    <w:p>
+      <w:pPr>
+        <w:rPr>
+          <w:rFonts w:ascii="Times New Roman" w:eastAsia="Times New Roman" w:hAnsi="Times New Roman" w:cs="Times New Roman"/>
+          <w:lang w:eastAsia="en-GB"/>
+        </w:rPr>
+      </w:pPr>
+    </w:p>
+    <w:p>
+      <w:pPr>
+        <w:rPr>
+          <w:rFonts w:ascii="Times New Roman" w:eastAsia="Times New Roman" w:hAnsi="Times New Roman" w:cs="Times New Roman"/>
+          <w:lang w:eastAsia="en-GB"/>
+        </w:rPr>
+      </w:pPr>
+    </w:p>
+    <w:p>
+      <w:pPr>
+        <w:jc w:val="center"/>
+        <w:rPr>
+          <w:rFonts w:ascii="Times New Roman" w:eastAsia="Times New Roman" w:hAnsi="Times New Roman" w:cs="Times New Roman"/>
+          <w:lang w:eastAsia="en-GB"/>
+        </w:rPr>
+      </w:pPr>
+      <w:r>
+        <w:rPr>
+          <w:rFonts w:ascii="Times New Roman" w:eastAsia="Times New Roman" w:hAnsi="Times New Roman" w:cs="Times New Roman"/>
+          <w:lang w:eastAsia="en-GB"/>
+        </w:rPr>
+        <w:drawing>
+          <wp:inline distT="0" distB="0" distL="0" distR="0" wp14:anchorId="7F039DF7" wp14:editId="11EEEE66">
+            <wp:extent cx="2713861" cy="1619562"/>
+            <wp:effectExtent l="0" t="0" r="4445" b="6350"/>
+            <wp:docPr id="3" name="Picture 3" descr="Chart, bar chart&#10;&#10;Description automatically generated"/>
+            <wp:cNvGraphicFramePr>
+              <a:graphicFrameLocks xmlns:a="http://schemas.openxmlformats.org/drawingml/2006/main" noChangeAspect="1"/>
+            </wp:cNvGraphicFramePr>
+            <a:graphic xmlns:a="http://schemas.openxmlformats.org/drawingml/2006/main">
+              <a:graphicData uri="http://schemas.openxmlformats.org/drawingml/2006/picture">
+                <pic:pic xmlns:pic="http://schemas.openxmlformats.org/drawingml/2006/picture">
+                  <pic:nvPicPr>
+                    <pic:cNvPr id="3" name="Picture 3" descr="Chart, bar chart&#10;&#10;Description automatically generated"/>
+                    <pic:cNvPicPr/>
+                  </pic:nvPicPr>
+                  <pic:blipFill>
+                    <a:blip r:embed="rId10"/>
+                    <a:stretch>
+                      <a:fillRect/>
+                    </a:stretch>
+                  </pic:blipFill>
+                  <pic:spPr>
+                    <a:xfrm>
+                      <a:off x="0" y="0"/>
+                      <a:ext cx="2729728" cy="1629031"/>
+                    </a:xfrm>
+                    <a:prstGeom prst="rect">
+                      <a:avLst/>
+                    </a:prstGeom>
+                  </pic:spPr>
+                </pic:pic>
+              </a:graphicData>
+            </a:graphic>
+          </wp:inline>
+        </w:drawing>
+      </w:r>
+    </w:p>
+    <w:p>
+      <w:pPr>
+        <w:jc w:val="center"/>
+        <w:rPr>
+          <w:rFonts w:ascii="Times New Roman" w:eastAsia="Times New Roman" w:hAnsi="Times New Roman" w:cs="Times New Roman"/>
+          <w:lang w:eastAsia="en-GB"/>
+        </w:rPr>
+      </w:pPr>
+    </w:p>
+    <w:p>
+      <w:pPr>
+        <w:jc w:val="center"/>
+        <w:rPr>
+          <w:rFonts w:ascii="Times New Roman" w:eastAsia="Times New Roman" w:hAnsi="Times New Roman" w:cs="Times New Roman"/>
+          <w:lang w:eastAsia="en-GB"/>
+        </w:rPr>
+      </w:pPr>
+    </w:p>
+    <w:p>
+      <w:pPr>
+        <w:rPr>
+          <w:rFonts w:ascii="Times New Roman" w:eastAsia="Times New Roman" w:hAnsi="Times New Roman" w:cs="Times New Roman"/>
+          <w:lang w:eastAsia="en-GB"/>
+        </w:rPr>
+      </w:pPr>
+    </w:p>
+    <w:p>
+      <w:pPr>
+        <w:rPr>
+          <w:rFonts w:ascii="Helvetica Neue" w:eastAsia="Times New Roman" w:hAnsi="Helvetica Neue" w:cs="Times New Roman"/>
+          <w:b/>
+          <w:bCs/>
+          <w:color w:val="000000"/>
+          <w:sz w:val="18"/>
+          <w:szCs w:val="18"/>
+          <w:shd w:val="clear" w:color="auto" w:fill="FFFFFF"/>
+          <w:lang w:eastAsia="en-GB"/>
+        </w:rPr>
+      </w:pPr>
+      <w:r>
+        <w:rPr>
+          <w:rFonts w:ascii="Helvetica Neue" w:eastAsia="Times New Roman" w:hAnsi="Helvetica Neue" w:cs="Times New Roman"/>
+          <w:b/>
+          <w:bCs/>
+          <w:color w:val="000000"/>
+          <w:sz w:val="18"/>
+          <w:szCs w:val="18"/>
+          <w:shd w:val="clear" w:color="auto" w:fill="FFFFFF"/>
+          <w:lang w:eastAsia="en-GB"/>
+        </w:rPr>
+        <w:t>BHK_NO</w:t>
+      </w:r>
+    </w:p>
+    <w:p>
+      <w:pPr>
+        <w:rPr>
+          <w:rFonts w:ascii="Helvetica Neue" w:eastAsia="Times New Roman" w:hAnsi="Helvetica Neue" w:cs="Times New Roman"/>
+          <w:b/>
+          <w:bCs/>
+          <w:color w:val="000000"/>
+          <w:sz w:val="18"/>
+          <w:szCs w:val="18"/>
+          <w:shd w:val="clear" w:color="auto" w:fill="FFFFFF"/>
+          <w:lang w:eastAsia="en-GB"/>
+        </w:rPr>
+      </w:pPr>
+    </w:p>
+    <w:p>
+      <w:pPr>
+        <w:rPr>
+          <w:rFonts w:ascii="Helvetica Neue" w:eastAsia="Times New Roman" w:hAnsi="Helvetica Neue" w:cs="Times New Roman"/>
+          <w:color w:val="000000"/>
+          <w:sz w:val="18"/>
+          <w:szCs w:val="18"/>
+          <w:shd w:val="clear" w:color="auto" w:fill="FFFFFF"/>
+          <w:lang w:eastAsia="en-GB"/>
+        </w:rPr>
+      </w:pPr>
+      <w:r>
+        <w:rPr>
+          <w:rFonts w:ascii="Helvetica Neue" w:eastAsia="Times New Roman" w:hAnsi="Helvetica Neue" w:cs="Times New Roman"/>
+          <w:b/>
+          <w:bCs/>
+          <w:color w:val="000000"/>
+          <w:sz w:val="18"/>
+          <w:szCs w:val="18"/>
+          <w:shd w:val="clear" w:color="auto" w:fill="FFFFFF"/>
+          <w:lang w:eastAsia="en-GB"/>
+        </w:rPr>
+        <w:tab/>
+      </w:r>
+      <w:r>
+        <w:rPr>
+          <w:rFonts w:ascii="Helvetica Neue" w:eastAsia="Times New Roman" w:hAnsi="Helvetica Neue" w:cs="Times New Roman"/>
+          <w:b/>
+          <w:bCs/>
+          <w:color w:val="000000"/>
+          <w:sz w:val="18"/>
+          <w:szCs w:val="18"/>
+          <w:shd w:val="clear" w:color="auto" w:fill="FFFFFF"/>
+          <w:lang w:eastAsia="en-GB"/>
+        </w:rPr>
+        <w:tab/>
+      </w:r>
+      <w:r>
+        <w:rPr>
+          <w:rFonts w:ascii="Helvetica Neue" w:eastAsia="Times New Roman" w:hAnsi="Helvetica Neue" w:cs="Times New Roman"/>
+          <w:color w:val="000000"/>
+          <w:sz w:val="18"/>
+          <w:szCs w:val="18"/>
+          <w:shd w:val="clear" w:color="auto" w:fill="FFFFFF"/>
+          <w:lang w:eastAsia="en-GB"/>
+        </w:rPr>
+        <w:t xml:space="preserve">Total bed rooms available on all records. Most of the records </w:t>
+      </w:r>
+      <w:r>
+        <w:rPr>
+          <w:rFonts w:ascii="Helvetica Neue" w:eastAsia="Times New Roman" w:hAnsi="Helvetica Neue" w:cs="Times New Roman"/>
+          <w:color w:val="000000"/>
+          <w:sz w:val="18"/>
+          <w:szCs w:val="18"/>
+          <w:shd w:val="clear" w:color="auto" w:fill="FFFFFF"/>
+          <w:lang w:eastAsia="en-GB"/>
+        </w:rPr>
+        <w:t>two 2,3 and 1 bedrooms.</w:t>
+      </w:r>
+    </w:p>
+    <w:p>
+      <w:pPr>
+        <w:rPr>
+          <w:rFonts w:ascii="Helvetica Neue" w:eastAsia="Times New Roman" w:hAnsi="Helvetica Neue" w:cs="Times New Roman"/>
+          <w:color w:val="000000"/>
+          <w:sz w:val="18"/>
+          <w:szCs w:val="18"/>
+          <w:shd w:val="clear" w:color="auto" w:fill="FFFFFF"/>
+          <w:lang w:eastAsia="en-GB"/>
+        </w:rPr>
+      </w:pPr>
+    </w:p>
+    <w:p>
+      <w:pPr>
+        <w:jc w:val="center"/>
+        <w:rPr>
+          <w:rFonts w:ascii="Times New Roman" w:eastAsia="Times New Roman" w:hAnsi="Times New Roman" w:cs="Times New Roman"/>
+          <w:lang w:eastAsia="en-GB"/>
+        </w:rPr>
+      </w:pPr>
+      <w:r>
+        <w:rPr>
+          <w:rFonts w:ascii="Times New Roman" w:eastAsia="Times New Roman" w:hAnsi="Times New Roman" w:cs="Times New Roman"/>
+          <w:lang w:eastAsia="en-GB"/>
+        </w:rPr>
+        <w:drawing>
+          <wp:inline distT="0" distB="0" distL="0" distR="0" wp14:anchorId="01D8B92B" wp14:editId="0E649FD6">
+            <wp:extent cx="2184666" cy="1378935"/>
+            <wp:effectExtent l="0" t="0" r="0" b="5715"/>
+            <wp:docPr id="4" name="Picture 4" descr="Chart, bar chart&#10;&#10;Description automatically generated"/>
+            <wp:cNvGraphicFramePr>
+              <a:graphicFrameLocks xmlns:a="http://schemas.openxmlformats.org/drawingml/2006/main" noChangeAspect="1"/>
+            </wp:cNvGraphicFramePr>
+            <a:graphic xmlns:a="http://schemas.openxmlformats.org/drawingml/2006/main">
+              <a:graphicData uri="http://schemas.openxmlformats.org/drawingml/2006/picture">
+                <pic:pic xmlns:pic="http://schemas.openxmlformats.org/drawingml/2006/picture">
+                  <pic:nvPicPr>
+                    <pic:cNvPr id="4" name="Picture 4" descr="Chart, bar chart&#10;&#10;Description automatically generated"/>
+                    <pic:cNvPicPr/>
+                  </pic:nvPicPr>
+                  <pic:blipFill>
+                    <a:blip r:embed="rId11"/>
+                    <a:stretch>
+                      <a:fillRect/>
+                    </a:stretch>
+                  </pic:blipFill>
+                  <pic:spPr>
+                    <a:xfrm>
+                      <a:off x="0" y="0"/>
+                      <a:ext cx="2193084" cy="1384248"/>
+                    </a:xfrm>
+                    <a:prstGeom prst="rect">
+                      <a:avLst/>
+                    </a:prstGeom>
+                  </pic:spPr>
+                </pic:pic>
+              </a:graphicData>
+            </a:graphic>
+          </wp:inline>
+        </w:drawing>
+      </w:r>
+    </w:p>
+    <w:p>
+      <w:pPr>
+        <w:jc w:val="center"/>
+        <w:rPr>
+          <w:rFonts w:ascii="Times New Roman" w:eastAsia="Times New Roman" w:hAnsi="Times New Roman" w:cs="Times New Roman"/>
+          <w:lang w:eastAsia="en-GB"/>
+        </w:rPr>
+      </w:pPr>
+    </w:p>
+    <w:p>
+      <w:pPr>
+        <w:rPr>
+          <w:rFonts w:ascii="Times New Roman" w:eastAsia="Times New Roman" w:hAnsi="Times New Roman" w:cs="Times New Roman"/>
+          <w:lang w:eastAsia="en-GB"/>
+        </w:rPr>
+      </w:pPr>
+    </w:p>
+    <w:p>
+      <w:pPr>
+        <w:rPr>
+          <w:rFonts w:ascii="Times New Roman" w:eastAsia="Times New Roman" w:hAnsi="Times New Roman" w:cs="Times New Roman"/>
+          <w:lang w:eastAsia="en-GB"/>
+        </w:rPr>
+      </w:pPr>
+      <w:r>
+        <w:rPr>
+          <w:rFonts w:ascii="Helvetica Neue" w:eastAsia="Times New Roman" w:hAnsi="Helvetica Neue" w:cs="Times New Roman"/>
+          <w:b/>
+          <w:bCs/>
+          <w:color w:val="000000"/>
+          <w:sz w:val="18"/>
+          <w:szCs w:val="18"/>
+          <w:shd w:val="clear" w:color="auto" w:fill="FFFFFF"/>
+          <w:lang w:eastAsia="en-GB"/>
+        </w:rPr>
+        <w:t>BHK_OR_RK</w:t>
+      </w:r>
+    </w:p>
+    <w:p>
+      <w:pPr>
+        <w:ind w:firstLine="720"/>
+        <w:rPr>
+          <w:lang w:val="en-US"/>
+        </w:rPr>
+      </w:pPr>
+    </w:p>
+    <w:p>
+      <w:pPr>
+        <w:ind w:firstLine="720"/>
+        <w:rPr>
+          <w:lang w:val="en-US"/>
+        </w:rPr>
+      </w:pPr>
+      <w:r>
+        <w:rPr>
+          <w:lang w:val="en-US"/>
+        </w:rPr>
+        <w:tab/>
+        <w:t>BHK or RK this feature will reveals BHK (</w:t>
+      </w:r>
+      <w:proofErr w:type="spellStart"/>
+      <w:proofErr w:type="gramStart"/>
+      <w:r>
+        <w:rPr>
+          <w:lang w:val="en-US"/>
+        </w:rPr>
+        <w:t>Bed,Hall</w:t>
+      </w:r>
+      <w:proofErr w:type="gramEnd"/>
+      <w:r>
+        <w:rPr>
+          <w:lang w:val="en-US"/>
+        </w:rPr>
+        <w:t>,Kitchen</w:t>
+      </w:r>
+      <w:proofErr w:type="spellEnd"/>
+      <w:r>
+        <w:rPr>
+          <w:lang w:val="en-US"/>
+        </w:rPr>
+        <w:t>) &amp; RK(Room, Kitchen) of the house.</w:t>
+      </w:r>
+    </w:p>
+    <w:p>
+      <w:pPr>
+        <w:jc w:val="center"/>
+        <w:rPr>
+          <w:lang w:val="en-US"/>
+        </w:rPr>
+      </w:pPr>
+    </w:p>
+    <w:p>
+      <w:pPr>
+        <w:jc w:val="center"/>
+        <w:rPr>
+          <w:lang w:val="en-US"/>
+        </w:rPr>
+      </w:pPr>
+      <w:r>
+        <w:rPr>
+          <w:lang w:val="en-US"/>
+        </w:rPr>
+        <w:drawing>
+          <wp:inline distT="0" distB="0" distL="0" distR="0" wp14:anchorId="4382CB2A" wp14:editId="10D1D7D8">
+            <wp:extent cx="2211051" cy="1388714"/>
+            <wp:effectExtent l="0" t="0" r="0" b="0"/>
+            <wp:docPr id="5" name="Picture 5" descr="Chart, bar chart&#10;&#10;Description automatically generated"/>
+            <wp:cNvGraphicFramePr>
+              <a:graphicFrameLocks xmlns:a="http://schemas.openxmlformats.org/drawingml/2006/main" noChangeAspect="1"/>
+            </wp:cNvGraphicFramePr>
+            <a:graphic xmlns:a="http://schemas.openxmlformats.org/drawingml/2006/main">
+              <a:graphicData uri="http://schemas.openxmlformats.org/drawingml/2006/picture">
+                <pic:pic xmlns:pic="http://schemas.openxmlformats.org/drawingml/2006/picture">
+                  <pic:nvPicPr>
+                    <pic:cNvPr id="5" name="Picture 5" descr="Chart, bar chart&#10;&#10;Description automatically generated"/>
+                    <pic:cNvPicPr/>
+                  </pic:nvPicPr>
+                  <pic:blipFill>
+                    <a:blip r:embed="rId12"/>
+                    <a:stretch>
+                      <a:fillRect/>
+                    </a:stretch>
+                  </pic:blipFill>
+                  <pic:spPr>
+                    <a:xfrm>
+                      <a:off x="0" y="0"/>
+                      <a:ext cx="2220321" cy="1394537"/>
+                    </a:xfrm>
+                    <a:prstGeom prst="rect">
+                      <a:avLst/>
+                    </a:prstGeom>
+                  </pic:spPr>
+                </pic:pic>
+              </a:graphicData>
+            </a:graphic>
+          </wp:inline>
+        </w:drawing>
+      </w:r>
+    </w:p>
+    <w:p>
+      <w:pPr>
+        <w:jc w:val="center"/>
+        <w:rPr>
+          <w:lang w:val="en-US"/>
+        </w:rPr>
+      </w:pPr>
+    </w:p>
+    <w:p>
+      <w:pPr>
+        <w:rPr>
+          <w:rFonts w:ascii="Times New Roman" w:eastAsia="Times New Roman" w:hAnsi="Times New Roman" w:cs="Times New Roman"/>
+          <w:lang w:eastAsia="en-GB"/>
+        </w:rPr>
+      </w:pPr>
+      <w:r>
+        <w:rPr>
+          <w:rFonts w:ascii="Helvetica Neue" w:eastAsia="Times New Roman" w:hAnsi="Helvetica Neue" w:cs="Times New Roman"/>
+          <w:b/>
+          <w:bCs/>
+          <w:color w:val="000000"/>
+          <w:sz w:val="18"/>
+          <w:szCs w:val="18"/>
+          <w:shd w:val="clear" w:color="auto" w:fill="FFFFFF"/>
+          <w:lang w:eastAsia="en-GB"/>
+        </w:rPr>
+        <w:t>SQUARE_FT</w:t>
+      </w:r>
+    </w:p>
+    <w:p>
+      <w:pPr>
+        <w:rPr>
+          <w:lang w:val="en-US"/>
+        </w:rPr>
+      </w:pPr>
+    </w:p>
+    <w:p>
+      <w:pPr>
+        <w:jc w:val="center"/>
+        <w:rPr>
+          <w:lang w:val="en-US"/>
+        </w:rPr>
+      </w:pPr>
+      <w:r>
+        <w:rPr>
+          <w:lang w:val="en-US"/>
+        </w:rPr>
+        <w:drawing>
+          <wp:inline distT="0" distB="0" distL="0" distR="0" wp14:anchorId="240DF5E9" wp14:editId="7C261779">
+            <wp:extent cx="2283555" cy="1389495"/>
+            <wp:effectExtent l="0" t="0" r="2540" b="0"/>
+            <wp:docPr id="6" name="Picture 6" descr="Chart, bar chart&#10;&#10;Description automatically generated"/>
+            <wp:cNvGraphicFramePr>
+              <a:graphicFrameLocks xmlns:a="http://schemas.openxmlformats.org/drawingml/2006/main" noChangeAspect="1"/>
+            </wp:cNvGraphicFramePr>
+            <a:graphic xmlns:a="http://schemas.openxmlformats.org/drawingml/2006/main">
+              <a:graphicData uri="http://schemas.openxmlformats.org/drawingml/2006/picture">
+                <pic:pic xmlns:pic="http://schemas.openxmlformats.org/drawingml/2006/picture">
+                  <pic:nvPicPr>
+                    <pic:cNvPr id="6" name="Picture 6" descr="Chart, bar chart&#10;&#10;Description automatically generated"/>
+                    <pic:cNvPicPr/>
+                  </pic:nvPicPr>
+                  <pic:blipFill>
+                    <a:blip r:embed="rId13"/>
+                    <a:stretch>
+                      <a:fillRect/>
+                    </a:stretch>
+                  </pic:blipFill>
+                  <pic:spPr>
+                    <a:xfrm>
+                      <a:off x="0" y="0"/>
+                      <a:ext cx="2297562" cy="1398018"/>
+                    </a:xfrm>
+                    <a:prstGeom prst="rect">
+                      <a:avLst/>
+                    </a:prstGeom>
+                  </pic:spPr>
+                </pic:pic>
+              </a:graphicData>
+            </a:graphic>
+          </wp:inline>
+        </w:drawing>
+      </w:r>
+    </w:p>
+    <w:p>
+      <w:pPr>
+        <w:jc w:val="center"/>
+        <w:rPr>
+          <w:lang w:val="en-US"/>
+        </w:rPr>
+      </w:pPr>
+    </w:p>
+    <w:p>
+      <w:pPr>
+        <w:rPr>
+          <w:rFonts w:ascii="Times New Roman" w:eastAsia="Times New Roman" w:hAnsi="Times New Roman" w:cs="Times New Roman"/>
+          <w:lang w:eastAsia="en-GB"/>
+        </w:rPr>
+      </w:pPr>
+      <w:r>
+        <w:rPr>
+          <w:rFonts w:ascii="Helvetica Neue" w:eastAsia="Times New Roman" w:hAnsi="Helvetica Neue" w:cs="Times New Roman"/>
+          <w:b/>
+          <w:bCs/>
+          <w:color w:val="000000"/>
+          <w:sz w:val="18"/>
+          <w:szCs w:val="18"/>
+          <w:shd w:val="clear" w:color="auto" w:fill="FFFFFF"/>
+          <w:lang w:eastAsia="en-GB"/>
+        </w:rPr>
+        <w:t>READY_TO_MOVE</w:t>
+      </w:r>
+    </w:p>
+    <w:p>
+      <w:pPr>
+        <w:rPr>
+          <w:lang w:val="en-US"/>
+        </w:rPr>
+      </w:pPr>
+    </w:p>
+    <w:p>
+      <w:pPr>
+        <w:jc w:val="center"/>
+        <w:rPr>
+          <w:lang w:val="en-US"/>
+        </w:rPr>
+      </w:pPr>
+      <w:r>
+        <w:rPr>
+          <w:lang w:val="en-US"/>
+        </w:rPr>
+        <w:drawing>
+          <wp:inline distT="0" distB="0" distL="0" distR="0" wp14:anchorId="1EC580DF" wp14:editId="11BF69C6">
+            <wp:extent cx="2224877" cy="1479543"/>
+            <wp:effectExtent l="0" t="0" r="0" b="0"/>
+            <wp:docPr id="7" name="Picture 7" descr="Chart, bar chart&#10;&#10;Description automatically generated"/>
+            <wp:cNvGraphicFramePr>
+              <a:graphicFrameLocks xmlns:a="http://schemas.openxmlformats.org/drawingml/2006/main" noChangeAspect="1"/>
+            </wp:cNvGraphicFramePr>
+            <a:graphic xmlns:a="http://schemas.openxmlformats.org/drawingml/2006/main">
+              <a:graphicData uri="http://schemas.openxmlformats.org/drawingml/2006/picture">
+                <pic:pic xmlns:pic="http://schemas.openxmlformats.org/drawingml/2006/picture">
+                  <pic:nvPicPr>
+                    <pic:cNvPr id="7" name="Picture 7" descr="Chart, bar chart&#10;&#10;Description automatically generated"/>
+                    <pic:cNvPicPr/>
+                  </pic:nvPicPr>
+                  <pic:blipFill>
+                    <a:blip r:embed="rId14"/>
+                    <a:stretch>
+                      <a:fillRect/>
+                    </a:stretch>
+                  </pic:blipFill>
+                  <pic:spPr>
+                    <a:xfrm>
+                      <a:off x="0" y="0"/>
+                      <a:ext cx="2229986" cy="1482940"/>
+                    </a:xfrm>
+                    <a:prstGeom prst="rect">
+                      <a:avLst/>
+                    </a:prstGeom>
+                  </pic:spPr>
+                </pic:pic>
+              </a:graphicData>
+            </a:graphic>
+          </wp:inline>
+        </w:drawing>
+      </w:r>
+    </w:p>
+    <w:p>
+      <w:pPr>
+        <w:jc w:val="center"/>
+        <w:rPr>
+          <w:lang w:val="en-US"/>
+        </w:rPr>
+      </w:pPr>
+    </w:p>
+    <w:p>
+      <w:pPr>
+        <w:jc w:val="center"/>
+        <w:rPr>
+          <w:lang w:val="en-US"/>
+        </w:rPr>
+      </w:pPr>
+    </w:p>
+    <w:p>
+      <w:pPr>
+        <w:rPr>
+          <w:rFonts w:ascii="Times New Roman" w:eastAsia="Times New Roman" w:hAnsi="Times New Roman" w:cs="Times New Roman"/>
+          <w:lang w:eastAsia="en-GB"/>
+        </w:rPr>
+      </w:pPr>
+      <w:r>
+        <w:rPr>
+          <w:rFonts w:ascii="Helvetica Neue" w:eastAsia="Times New Roman" w:hAnsi="Helvetica Neue" w:cs="Times New Roman"/>
+          <w:b/>
+          <w:bCs/>
+          <w:color w:val="000000"/>
+          <w:sz w:val="18"/>
+          <w:szCs w:val="18"/>
+          <w:shd w:val="clear" w:color="auto" w:fill="FFFFFF"/>
+          <w:lang w:eastAsia="en-GB"/>
+        </w:rPr>
+        <w:t>RESALE</w:t>
+      </w:r>
+    </w:p>
+    <w:p>
+      <w:pPr>
+        <w:rPr>
+          <w:lang w:val="en-US"/>
+        </w:rPr>
+      </w:pPr>
+    </w:p>
+    <w:p>
+      <w:pPr>
+        <w:jc w:val="center"/>
+        <w:rPr>
+          <w:lang w:val="en-US"/>
+        </w:rPr>
+      </w:pPr>
+      <w:r>
+        <w:rPr>
+          <w:lang w:val="en-US"/>
+        </w:rPr>
+        <w:drawing>
+          <wp:inline distT="0" distB="0" distL="0" distR="0" wp14:anchorId="180F5097" wp14:editId="1EBA99C6">
+            <wp:extent cx="2899675" cy="1802501"/>
+            <wp:effectExtent l="0" t="0" r="0" b="1270"/>
+            <wp:docPr id="8" name="Picture 8" descr="Chart, bar chart&#10;&#10;Description automatically generated"/>
+            <wp:cNvGraphicFramePr>
+              <a:graphicFrameLocks xmlns:a="http://schemas.openxmlformats.org/drawingml/2006/main" noChangeAspect="1"/>
+            </wp:cNvGraphicFramePr>
+            <a:graphic xmlns:a="http://schemas.openxmlformats.org/drawingml/2006/main">
+              <a:graphicData uri="http://schemas.openxmlformats.org/drawingml/2006/picture">
+                <pic:pic xmlns:pic="http://schemas.openxmlformats.org/drawingml/2006/picture">
+                  <pic:nvPicPr>
+                    <pic:cNvPr id="8" name="Picture 8" descr="Chart, bar chart&#10;&#10;Description automatically generated"/>
+                    <pic:cNvPicPr/>
+                  </pic:nvPicPr>
+                  <pic:blipFill>
+                    <a:blip r:embed="rId15"/>
+                    <a:stretch>
+                      <a:fillRect/>
+                    </a:stretch>
+                  </pic:blipFill>
+                  <pic:spPr>
+                    <a:xfrm>
+                      <a:off x="0" y="0"/>
+                      <a:ext cx="2907183" cy="1807168"/>
+                    </a:xfrm>
+                    <a:prstGeom prst="rect">
+                      <a:avLst/>
+                    </a:prstGeom>
+                  </pic:spPr>
+                </pic:pic>
+              </a:graphicData>
+            </a:graphic>
+          </wp:inline>
+        </w:drawing>
+      </w:r>
+    </w:p>
+    <w:p>
+      <w:pPr>
+        <w:jc w:val="center"/>
+        <w:rPr>
+          <w:lang w:val="en-US"/>
+        </w:rPr>
+      </w:pPr>
+    </w:p>
+    <w:p>
+      <w:pPr>
+        <w:rPr>
+          <w:lang w:val="en-US"/>
+        </w:rPr>
+      </w:pPr>
+    </w:p>
     <w:sectPr>
+      <w:footerReference w:type="even" r:id="rId16"/>
+      <w:footerReference w:type="default" r:id="rId17"/>
       <w:pgSz w:w="11906" w:h="16838"/>
       <w:pgMar w:top="1440" w:right="1440" w:bottom="1440" w:left="1440" w:header="708" w:footer="708" w:gutter="0"/>
       <w:cols w:space="708"/>
@@ -46,6 +1444,161 @@
     </w:sectPr>
   </w:body>
 </w:document>
+</file>
+
+<file path=word/endnotes.xml><?xml version="1.0" encoding="utf-8"?>
+<w:endnotes xmlns:wpc="http://schemas.microsoft.com/office/word/2010/wordprocessingCanvas" xmlns:cx="http://schemas.microsoft.com/office/drawing/2014/chartex" xmlns:cx1="http://schemas.microsoft.com/office/drawing/2015/9/8/chartex" xmlns:cx2="http://schemas.microsoft.com/office/drawing/2015/10/21/chartex" xmlns:cx3="http://schemas.microsoft.com/office/drawing/2016/5/9/chartex" xmlns:cx4="http://schemas.microsoft.com/office/drawing/2016/5/10/chartex" xmlns:cx5="http://schemas.microsoft.com/office/drawing/2016/5/11/chartex" xmlns:cx6="http://schemas.microsoft.com/office/drawing/2016/5/12/chartex" xmlns:cx7="http://schemas.microsoft.com/office/drawing/2016/5/13/chartex" xmlns:cx8="http://schemas.microsoft.com/office/drawing/2016/5/14/chartex" xmlns:mc="http://schemas.openxmlformats.org/markup-compatibility/2006" xmlns:aink="http://schemas.microsoft.com/office/drawing/2016/ink" xmlns:am3d="http://schemas.microsoft.com/office/drawing/2017/model3d" xmlns:o="urn:schemas-microsoft-com:office:office" xmlns:r="http://schemas.openxmlformats.org/officeDocument/2006/relationships" xmlns:m="http://schemas.openxmlformats.org/officeDocument/2006/math" xmlns:v="urn:schemas-microsoft-com:vml" xmlns:wp14="http://schemas.microsoft.com/office/word/2010/wordprocessingDrawing" xmlns:wp="http://schemas.openxmlformats.org/drawingml/2006/wordprocessingDrawing" xmlns:w10="urn:schemas-microsoft-com:office:word" xmlns:w="http://schemas.openxmlformats.org/wordprocessingml/2006/main" xmlns:w14="http://schemas.microsoft.com/office/word/2010/wordml" xmlns:w15="http://schemas.microsoft.com/office/word/2012/wordml" xmlns:w16cex="http://schemas.microsoft.com/office/word/2018/wordml/cex" xmlns:w16cid="http://schemas.microsoft.com/office/word/2016/wordml/cid" xmlns:w16="http://schemas.microsoft.com/office/word/2018/wordml" xmlns:w16se="http://schemas.microsoft.com/office/word/2015/wordml/symex" xmlns:wpg="http://schemas.microsoft.com/office/word/2010/wordprocessingGroup" xmlns:wpi="http://schemas.microsoft.com/office/word/2010/wordprocessingInk" xmlns:wne="http://schemas.microsoft.com/office/word/2006/wordml" xmlns:wps="http://schemas.microsoft.com/office/word/2010/wordprocessingShape" mc:Ignorable="w14 w15 w16se w16cid w16 w16cex wp14">
+  <w:endnote w:type="separator" w:id="-1">
+    <w:p>
+      <w:r>
+        <w:separator/>
+      </w:r>
+    </w:p>
+  </w:endnote>
+  <w:endnote w:type="continuationSeparator" w:id="0">
+    <w:p>
+      <w:r>
+        <w:continuationSeparator/>
+      </w:r>
+    </w:p>
+  </w:endnote>
+</w:endnotes>
+</file>
+
+<file path=word/footer1.xml><?xml version="1.0" encoding="utf-8"?>
+<w:ftr xmlns:wpc="http://schemas.microsoft.com/office/word/2010/wordprocessingCanvas" xmlns:cx="http://schemas.microsoft.com/office/drawing/2014/chartex" xmlns:cx1="http://schemas.microsoft.com/office/drawing/2015/9/8/chartex" xmlns:cx2="http://schemas.microsoft.com/office/drawing/2015/10/21/chartex" xmlns:cx3="http://schemas.microsoft.com/office/drawing/2016/5/9/chartex" xmlns:cx4="http://schemas.microsoft.com/office/drawing/2016/5/10/chartex" xmlns:cx5="http://schemas.microsoft.com/office/drawing/2016/5/11/chartex" xmlns:cx6="http://schemas.microsoft.com/office/drawing/2016/5/12/chartex" xmlns:cx7="http://schemas.microsoft.com/office/drawing/2016/5/13/chartex" xmlns:cx8="http://schemas.microsoft.com/office/drawing/2016/5/14/chartex" xmlns:mc="http://schemas.openxmlformats.org/markup-compatibility/2006" xmlns:aink="http://schemas.microsoft.com/office/drawing/2016/ink" xmlns:am3d="http://schemas.microsoft.com/office/drawing/2017/model3d" xmlns:o="urn:schemas-microsoft-com:office:office" xmlns:r="http://schemas.openxmlformats.org/officeDocument/2006/relationships" xmlns:m="http://schemas.openxmlformats.org/officeDocument/2006/math" xmlns:v="urn:schemas-microsoft-com:vml" xmlns:wp14="http://schemas.microsoft.com/office/word/2010/wordprocessingDrawing" xmlns:wp="http://schemas.openxmlformats.org/drawingml/2006/wordprocessingDrawing" xmlns:w10="urn:schemas-microsoft-com:office:word" xmlns:w="http://schemas.openxmlformats.org/wordprocessingml/2006/main" xmlns:w14="http://schemas.microsoft.com/office/word/2010/wordml" xmlns:w15="http://schemas.microsoft.com/office/word/2012/wordml" xmlns:w16cex="http://schemas.microsoft.com/office/word/2018/wordml/cex" xmlns:w16cid="http://schemas.microsoft.com/office/word/2016/wordml/cid" xmlns:w16="http://schemas.microsoft.com/office/word/2018/wordml" xmlns:w16se="http://schemas.microsoft.com/office/word/2015/wordml/symex" xmlns:wpg="http://schemas.microsoft.com/office/word/2010/wordprocessingGroup" xmlns:wpi="http://schemas.microsoft.com/office/word/2010/wordprocessingInk" xmlns:wne="http://schemas.microsoft.com/office/word/2006/wordml" xmlns:wps="http://schemas.microsoft.com/office/word/2010/wordprocessingShape" mc:Ignorable="w14 w15 w16se w16cid w16 w16cex wp14">
+  <w:sdt>
+    <w:sdtPr>
+      <w:rPr>
+        <w:rStyle w:val="PageNumber"/>
+      </w:rPr>
+      <w:id w:val="1076784700"/>
+      <w:docPartObj>
+        <w:docPartGallery w:val="Page Numbers (Bottom of Page)"/>
+        <w:docPartUnique/>
+      </w:docPartObj>
+    </w:sdtPr>
+    <w:sdtContent>
+      <w:p>
+        <w:pPr>
+          <w:pStyle w:val="Footer"/>
+          <w:framePr w:wrap="none" w:vAnchor="text" w:hAnchor="margin" w:xAlign="right" w:y="1"/>
+          <w:rPr>
+            <w:rStyle w:val="PageNumber"/>
+          </w:rPr>
+        </w:pPr>
+        <w:r>
+          <w:rPr>
+            <w:rStyle w:val="PageNumber"/>
+          </w:rPr>
+          <w:fldChar w:fldCharType="begin"/>
+        </w:r>
+        <w:r>
+          <w:rPr>
+            <w:rStyle w:val="PageNumber"/>
+          </w:rPr>
+          <w:instrText xml:space="preserve"> PAGE </w:instrText>
+        </w:r>
+        <w:r>
+          <w:rPr>
+            <w:rStyle w:val="PageNumber"/>
+          </w:rPr>
+          <w:fldChar w:fldCharType="end"/>
+        </w:r>
+      </w:p>
+    </w:sdtContent>
+  </w:sdt>
+  <w:p>
+    <w:pPr>
+      <w:pStyle w:val="Footer"/>
+      <w:ind w:right="360"/>
+    </w:pPr>
+  </w:p>
+</w:ftr>
+</file>
+
+<file path=word/footer2.xml><?xml version="1.0" encoding="utf-8"?>
+<w:ftr xmlns:wpc="http://schemas.microsoft.com/office/word/2010/wordprocessingCanvas" xmlns:cx="http://schemas.microsoft.com/office/drawing/2014/chartex" xmlns:cx1="http://schemas.microsoft.com/office/drawing/2015/9/8/chartex" xmlns:cx2="http://schemas.microsoft.com/office/drawing/2015/10/21/chartex" xmlns:cx3="http://schemas.microsoft.com/office/drawing/2016/5/9/chartex" xmlns:cx4="http://schemas.microsoft.com/office/drawing/2016/5/10/chartex" xmlns:cx5="http://schemas.microsoft.com/office/drawing/2016/5/11/chartex" xmlns:cx6="http://schemas.microsoft.com/office/drawing/2016/5/12/chartex" xmlns:cx7="http://schemas.microsoft.com/office/drawing/2016/5/13/chartex" xmlns:cx8="http://schemas.microsoft.com/office/drawing/2016/5/14/chartex" xmlns:mc="http://schemas.openxmlformats.org/markup-compatibility/2006" xmlns:aink="http://schemas.microsoft.com/office/drawing/2016/ink" xmlns:am3d="http://schemas.microsoft.com/office/drawing/2017/model3d" xmlns:o="urn:schemas-microsoft-com:office:office" xmlns:r="http://schemas.openxmlformats.org/officeDocument/2006/relationships" xmlns:m="http://schemas.openxmlformats.org/officeDocument/2006/math" xmlns:v="urn:schemas-microsoft-com:vml" xmlns:wp14="http://schemas.microsoft.com/office/word/2010/wordprocessingDrawing" xmlns:wp="http://schemas.openxmlformats.org/drawingml/2006/wordprocessingDrawing" xmlns:w10="urn:schemas-microsoft-com:office:word" xmlns:w="http://schemas.openxmlformats.org/wordprocessingml/2006/main" xmlns:w14="http://schemas.microsoft.com/office/word/2010/wordml" xmlns:w15="http://schemas.microsoft.com/office/word/2012/wordml" xmlns:w16cex="http://schemas.microsoft.com/office/word/2018/wordml/cex" xmlns:w16cid="http://schemas.microsoft.com/office/word/2016/wordml/cid" xmlns:w16="http://schemas.microsoft.com/office/word/2018/wordml" xmlns:w16se="http://schemas.microsoft.com/office/word/2015/wordml/symex" xmlns:wpg="http://schemas.microsoft.com/office/word/2010/wordprocessingGroup" xmlns:wpi="http://schemas.microsoft.com/office/word/2010/wordprocessingInk" xmlns:wne="http://schemas.microsoft.com/office/word/2006/wordml" xmlns:wps="http://schemas.microsoft.com/office/word/2010/wordprocessingShape" mc:Ignorable="w14 w15 w16se w16cid w16 w16cex wp14">
+  <w:sdt>
+    <w:sdtPr>
+      <w:rPr>
+        <w:rStyle w:val="PageNumber"/>
+      </w:rPr>
+      <w:id w:val="-2061009039"/>
+      <w:docPartObj>
+        <w:docPartGallery w:val="Page Numbers (Bottom of Page)"/>
+        <w:docPartUnique/>
+      </w:docPartObj>
+    </w:sdtPr>
+    <w:sdtContent>
+      <w:p>
+        <w:pPr>
+          <w:pStyle w:val="Footer"/>
+          <w:framePr w:wrap="none" w:vAnchor="text" w:hAnchor="margin" w:xAlign="right" w:y="1"/>
+          <w:rPr>
+            <w:rStyle w:val="PageNumber"/>
+          </w:rPr>
+        </w:pPr>
+        <w:r>
+          <w:rPr>
+            <w:rStyle w:val="PageNumber"/>
+          </w:rPr>
+          <w:fldChar w:fldCharType="begin"/>
+        </w:r>
+        <w:r>
+          <w:rPr>
+            <w:rStyle w:val="PageNumber"/>
+          </w:rPr>
+          <w:instrText xml:space="preserve"> PAGE </w:instrText>
+        </w:r>
+        <w:r>
+          <w:rPr>
+            <w:rStyle w:val="PageNumber"/>
+          </w:rPr>
+          <w:fldChar w:fldCharType="separate"/>
+        </w:r>
+        <w:r>
+          <w:rPr>
+            <w:rStyle w:val="PageNumber"/>
+            <w:noProof/>
+          </w:rPr>
+          <w:t>1</w:t>
+        </w:r>
+        <w:r>
+          <w:rPr>
+            <w:rStyle w:val="PageNumber"/>
+          </w:rPr>
+          <w:fldChar w:fldCharType="end"/>
+        </w:r>
+      </w:p>
+    </w:sdtContent>
+  </w:sdt>
+  <w:p>
+    <w:pPr>
+      <w:pStyle w:val="Footer"/>
+      <w:ind w:right="360"/>
+    </w:pPr>
+  </w:p>
+</w:ftr>
+</file>
+
+<file path=word/footnotes.xml><?xml version="1.0" encoding="utf-8"?>
+<w:footnotes xmlns:wpc="http://schemas.microsoft.com/office/word/2010/wordprocessingCanvas" xmlns:cx="http://schemas.microsoft.com/office/drawing/2014/chartex" xmlns:cx1="http://schemas.microsoft.com/office/drawing/2015/9/8/chartex" xmlns:cx2="http://schemas.microsoft.com/office/drawing/2015/10/21/chartex" xmlns:cx3="http://schemas.microsoft.com/office/drawing/2016/5/9/chartex" xmlns:cx4="http://schemas.microsoft.com/office/drawing/2016/5/10/chartex" xmlns:cx5="http://schemas.microsoft.com/office/drawing/2016/5/11/chartex" xmlns:cx6="http://schemas.microsoft.com/office/drawing/2016/5/12/chartex" xmlns:cx7="http://schemas.microsoft.com/office/drawing/2016/5/13/chartex" xmlns:cx8="http://schemas.microsoft.com/office/drawing/2016/5/14/chartex" xmlns:mc="http://schemas.openxmlformats.org/markup-compatibility/2006" xmlns:aink="http://schemas.microsoft.com/office/drawing/2016/ink" xmlns:am3d="http://schemas.microsoft.com/office/drawing/2017/model3d" xmlns:o="urn:schemas-microsoft-com:office:office" xmlns:r="http://schemas.openxmlformats.org/officeDocument/2006/relationships" xmlns:m="http://schemas.openxmlformats.org/officeDocument/2006/math" xmlns:v="urn:schemas-microsoft-com:vml" xmlns:wp14="http://schemas.microsoft.com/office/word/2010/wordprocessingDrawing" xmlns:wp="http://schemas.openxmlformats.org/drawingml/2006/wordprocessingDrawing" xmlns:w10="urn:schemas-microsoft-com:office:word" xmlns:w="http://schemas.openxmlformats.org/wordprocessingml/2006/main" xmlns:w14="http://schemas.microsoft.com/office/word/2010/wordml" xmlns:w15="http://schemas.microsoft.com/office/word/2012/wordml" xmlns:w16cex="http://schemas.microsoft.com/office/word/2018/wordml/cex" xmlns:w16cid="http://schemas.microsoft.com/office/word/2016/wordml/cid" xmlns:w16="http://schemas.microsoft.com/office/word/2018/wordml" xmlns:w16se="http://schemas.microsoft.com/office/word/2015/wordml/symex" xmlns:wpg="http://schemas.microsoft.com/office/word/2010/wordprocessingGroup" xmlns:wpi="http://schemas.microsoft.com/office/word/2010/wordprocessingInk" xmlns:wne="http://schemas.microsoft.com/office/word/2006/wordml" xmlns:wps="http://schemas.microsoft.com/office/word/2010/wordprocessingShape" mc:Ignorable="w14 w15 w16se w16cid w16 w16cex wp14">
+  <w:footnote w:type="separator" w:id="-1">
+    <w:p>
+      <w:r>
+        <w:separator/>
+      </w:r>
+    </w:p>
+  </w:footnote>
+  <w:footnote w:type="continuationSeparator" w:id="0">
+    <w:p>
+      <w:r>
+        <w:continuationSeparator/>
+      </w:r>
+    </w:p>
+  </w:footnote>
+</w:footnotes>
 </file>
 
 <file path=word/styles.xml><?xml version="1.0" encoding="utf-8"?>
@@ -464,6 +2017,48 @@
       <w:szCs w:val="32"/>
     </w:rPr>
   </w:style>
+  <w:style w:type="paragraph" w:styleId="Heading2">
+    <w:name w:val="heading 2"/>
+    <w:basedOn w:val="Normal"/>
+    <w:next w:val="Normal"/>
+    <w:link w:val="Heading2Char"/>
+    <w:uiPriority w:val="9"/>
+    <w:unhideWhenUsed/>
+    <w:qFormat/>
+    <w:rsid w:val="006E730C"/>
+    <w:pPr>
+      <w:keepNext/>
+      <w:keepLines/>
+      <w:spacing w:before="40"/>
+      <w:outlineLvl w:val="1"/>
+    </w:pPr>
+    <w:rPr>
+      <w:rFonts w:asciiTheme="majorHAnsi" w:eastAsiaTheme="majorEastAsia" w:hAnsiTheme="majorHAnsi" w:cstheme="majorBidi"/>
+      <w:color w:val="2F5496" w:themeColor="accent1" w:themeShade="BF"/>
+      <w:sz w:val="26"/>
+      <w:szCs w:val="26"/>
+    </w:rPr>
+  </w:style>
+  <w:style w:type="paragraph" w:styleId="Heading3">
+    <w:name w:val="heading 3"/>
+    <w:basedOn w:val="Normal"/>
+    <w:next w:val="Normal"/>
+    <w:link w:val="Heading3Char"/>
+    <w:uiPriority w:val="9"/>
+    <w:unhideWhenUsed/>
+    <w:qFormat/>
+    <w:rsid w:val="00057970"/>
+    <w:pPr>
+      <w:keepNext/>
+      <w:keepLines/>
+      <w:spacing w:before="40"/>
+      <w:outlineLvl w:val="2"/>
+    </w:pPr>
+    <w:rPr>
+      <w:rFonts w:asciiTheme="majorHAnsi" w:eastAsiaTheme="majorEastAsia" w:hAnsiTheme="majorHAnsi" w:cstheme="majorBidi"/>
+      <w:color w:val="1F3763" w:themeColor="accent1" w:themeShade="7F"/>
+    </w:rPr>
+  </w:style>
   <w:style w:type="character" w:default="1" w:styleId="DefaultParagraphFont">
     <w:name w:val="Default Paragraph Font"/>
     <w:uiPriority w:val="1"/>
@@ -535,6 +2130,103 @@
       <w:kern w:val="28"/>
       <w:sz w:val="56"/>
       <w:szCs w:val="56"/>
+    </w:rPr>
+  </w:style>
+  <w:style w:type="paragraph" w:styleId="Header">
+    <w:name w:val="header"/>
+    <w:basedOn w:val="Normal"/>
+    <w:link w:val="HeaderChar"/>
+    <w:uiPriority w:val="99"/>
+    <w:unhideWhenUsed/>
+    <w:rsid w:val="0080553A"/>
+    <w:pPr>
+      <w:tabs>
+        <w:tab w:val="center" w:pos="4513"/>
+        <w:tab w:val="right" w:pos="9026"/>
+      </w:tabs>
+    </w:pPr>
+  </w:style>
+  <w:style w:type="character" w:customStyle="1" w:styleId="HeaderChar">
+    <w:name w:val="Header Char"/>
+    <w:basedOn w:val="DefaultParagraphFont"/>
+    <w:link w:val="Header"/>
+    <w:uiPriority w:val="99"/>
+    <w:rsid w:val="0080553A"/>
+  </w:style>
+  <w:style w:type="paragraph" w:styleId="Footer">
+    <w:name w:val="footer"/>
+    <w:basedOn w:val="Normal"/>
+    <w:link w:val="FooterChar"/>
+    <w:uiPriority w:val="99"/>
+    <w:unhideWhenUsed/>
+    <w:rsid w:val="0080553A"/>
+    <w:pPr>
+      <w:tabs>
+        <w:tab w:val="center" w:pos="4513"/>
+        <w:tab w:val="right" w:pos="9026"/>
+      </w:tabs>
+    </w:pPr>
+  </w:style>
+  <w:style w:type="character" w:customStyle="1" w:styleId="FooterChar">
+    <w:name w:val="Footer Char"/>
+    <w:basedOn w:val="DefaultParagraphFont"/>
+    <w:link w:val="Footer"/>
+    <w:uiPriority w:val="99"/>
+    <w:rsid w:val="0080553A"/>
+  </w:style>
+  <w:style w:type="character" w:styleId="PageNumber">
+    <w:name w:val="page number"/>
+    <w:basedOn w:val="DefaultParagraphFont"/>
+    <w:uiPriority w:val="99"/>
+    <w:semiHidden/>
+    <w:unhideWhenUsed/>
+    <w:rsid w:val="0080553A"/>
+  </w:style>
+  <w:style w:type="character" w:styleId="Hyperlink">
+    <w:name w:val="Hyperlink"/>
+    <w:basedOn w:val="DefaultParagraphFont"/>
+    <w:uiPriority w:val="99"/>
+    <w:unhideWhenUsed/>
+    <w:rsid w:val="0080553A"/>
+    <w:rPr>
+      <w:color w:val="0563C1" w:themeColor="hyperlink"/>
+      <w:u w:val="single"/>
+    </w:rPr>
+  </w:style>
+  <w:style w:type="character" w:styleId="UnresolvedMention">
+    <w:name w:val="Unresolved Mention"/>
+    <w:basedOn w:val="DefaultParagraphFont"/>
+    <w:uiPriority w:val="99"/>
+    <w:semiHidden/>
+    <w:unhideWhenUsed/>
+    <w:rsid w:val="0080553A"/>
+    <w:rPr>
+      <w:color w:val="605E5C"/>
+      <w:shd w:val="clear" w:color="auto" w:fill="E1DFDD"/>
+    </w:rPr>
+  </w:style>
+  <w:style w:type="character" w:customStyle="1" w:styleId="Heading2Char">
+    <w:name w:val="Heading 2 Char"/>
+    <w:basedOn w:val="DefaultParagraphFont"/>
+    <w:link w:val="Heading2"/>
+    <w:uiPriority w:val="9"/>
+    <w:rsid w:val="006E730C"/>
+    <w:rPr>
+      <w:rFonts w:asciiTheme="majorHAnsi" w:eastAsiaTheme="majorEastAsia" w:hAnsiTheme="majorHAnsi" w:cstheme="majorBidi"/>
+      <w:color w:val="2F5496" w:themeColor="accent1" w:themeShade="BF"/>
+      <w:sz w:val="26"/>
+      <w:szCs w:val="26"/>
+    </w:rPr>
+  </w:style>
+  <w:style w:type="character" w:customStyle="1" w:styleId="Heading3Char">
+    <w:name w:val="Heading 3 Char"/>
+    <w:basedOn w:val="DefaultParagraphFont"/>
+    <w:link w:val="Heading3"/>
+    <w:uiPriority w:val="9"/>
+    <w:rsid w:val="00057970"/>
+    <w:rPr>
+      <w:rFonts w:asciiTheme="majorHAnsi" w:eastAsiaTheme="majorEastAsia" w:hAnsiTheme="majorHAnsi" w:cstheme="majorBidi"/>
+      <w:color w:val="1F3763" w:themeColor="accent1" w:themeShade="7F"/>
     </w:rPr>
   </w:style>
 </w:styles>

</xml_diff>